<commit_message>
updated the database diagram to be more streamlined in a db and fixed the lines
</commit_message>
<xml_diff>
--- a/design/Database Diagram.docx
+++ b/design/Database Diagram.docx
@@ -38,18 +38,18 @@
         <mc:AlternateContent>
           <mc:Choice Requires="wps">
             <w:drawing>
-              <wp:anchor distT="0" distB="0" distL="114300" distR="114300" simplePos="0" relativeHeight="251664384" behindDoc="0" locked="0" layoutInCell="1" allowOverlap="1">
+              <wp:anchor distT="0" distB="0" distL="114300" distR="114300" simplePos="0" relativeHeight="251659264" behindDoc="0" locked="0" layoutInCell="1" allowOverlap="1">
                 <wp:simplePos x="0" y="0"/>
                 <wp:positionH relativeFrom="column">
-                  <wp:posOffset>628650</wp:posOffset>
+                  <wp:posOffset>676275</wp:posOffset>
                 </wp:positionH>
                 <wp:positionV relativeFrom="paragraph">
-                  <wp:posOffset>57785</wp:posOffset>
+                  <wp:posOffset>95885</wp:posOffset>
                 </wp:positionV>
-                <wp:extent cx="2962275" cy="1905000"/>
-                <wp:effectExtent l="38100" t="76200" r="9525" b="19050"/>
+                <wp:extent cx="2781300" cy="2943225"/>
+                <wp:effectExtent l="38100" t="76200" r="19050" b="28575"/>
                 <wp:wrapNone/>
-                <wp:docPr id="6" name="Elbow Connector 6"/>
+                <wp:docPr id="13" name="Elbow Connector 13"/>
                 <wp:cNvGraphicFramePr/>
                 <a:graphic xmlns:a="http://schemas.openxmlformats.org/drawingml/2006/main">
                   <a:graphicData uri="http://schemas.microsoft.com/office/word/2010/wordprocessingShape">
@@ -58,11 +58,11 @@
                       <wps:spPr>
                         <a:xfrm flipH="1" flipV="1">
                           <a:off x="0" y="0"/>
-                          <a:ext cx="2962275" cy="1905000"/>
+                          <a:ext cx="2781300" cy="2943225"/>
                         </a:xfrm>
                         <a:prstGeom prst="bentConnector3">
                           <a:avLst>
-                            <a:gd name="adj1" fmla="val 33923"/>
+                            <a:gd name="adj1" fmla="val 32877"/>
                           </a:avLst>
                         </a:prstGeom>
                         <a:ln>
@@ -103,7 +103,7 @@
                 </v:handles>
                 <o:lock v:ext="edit" shapetype="t"/>
               </v:shapetype>
-              <v:shape id="Elbow Connector 6" o:spid="_x0000_s1026" type="#_x0000_t34" style="position:absolute;margin-left:49.5pt;margin-top:4.55pt;width:233.25pt;height:150pt;flip:x y;z-index:251664384;visibility:visible;mso-wrap-style:square;mso-wrap-distance-left:9pt;mso-wrap-distance-top:0;mso-wrap-distance-right:9pt;mso-wrap-distance-bottom:0;mso-position-horizontal:absolute;mso-position-horizontal-relative:text;mso-position-vertical:absolute;mso-position-vertical-relative:text" o:gfxdata="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" adj="7327" strokecolor="#bc4542 [3045]">
+              <v:shape id="Elbow Connector 13" o:spid="_x0000_s1026" type="#_x0000_t34" style="position:absolute;margin-left:53.25pt;margin-top:7.55pt;width:219pt;height:231.75pt;flip:x y;z-index:251659264;visibility:visible;mso-wrap-style:square;mso-wrap-distance-left:9pt;mso-wrap-distance-top:0;mso-wrap-distance-right:9pt;mso-wrap-distance-bottom:0;mso-position-horizontal:absolute;mso-position-horizontal-relative:text;mso-position-vertical:absolute;mso-position-vertical-relative:text" o:gfxdata="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" adj="7101" strokecolor="#bc4542 [3045]">
                 <v:stroke endarrow="open"/>
               </v:shape>
             </w:pict>
@@ -180,15 +180,15 @@
               <wp:anchor distT="0" distB="0" distL="114300" distR="114300" simplePos="0" relativeHeight="251660288" behindDoc="0" locked="0" layoutInCell="1" allowOverlap="1">
                 <wp:simplePos x="0" y="0"/>
                 <wp:positionH relativeFrom="column">
-                  <wp:posOffset>742950</wp:posOffset>
+                  <wp:posOffset>676275</wp:posOffset>
                 </wp:positionH>
                 <wp:positionV relativeFrom="paragraph">
-                  <wp:posOffset>102235</wp:posOffset>
+                  <wp:posOffset>111760</wp:posOffset>
                 </wp:positionV>
-                <wp:extent cx="2943225" cy="990600"/>
-                <wp:effectExtent l="38100" t="76200" r="9525" b="19050"/>
+                <wp:extent cx="2781300" cy="2066925"/>
+                <wp:effectExtent l="38100" t="76200" r="19050" b="28575"/>
                 <wp:wrapNone/>
-                <wp:docPr id="2" name="Elbow Connector 2"/>
+                <wp:docPr id="14" name="Elbow Connector 14"/>
                 <wp:cNvGraphicFramePr/>
                 <a:graphic xmlns:a="http://schemas.openxmlformats.org/drawingml/2006/main">
                   <a:graphicData uri="http://schemas.microsoft.com/office/word/2010/wordprocessingShape">
@@ -197,7 +197,7 @@
                       <wps:spPr>
                         <a:xfrm flipH="1" flipV="1">
                           <a:off x="0" y="0"/>
-                          <a:ext cx="2943225" cy="990600"/>
+                          <a:ext cx="2781300" cy="2066925"/>
                         </a:xfrm>
                         <a:prstGeom prst="bentConnector3">
                           <a:avLst/>
@@ -229,7 +229,7 @@
           </mc:Choice>
           <mc:Fallback>
             <w:pict>
-              <v:shape id="Elbow Connector 2" o:spid="_x0000_s1026" type="#_x0000_t34" style="position:absolute;margin-left:58.5pt;margin-top:8.05pt;width:231.75pt;height:78pt;flip:x y;z-index:251660288;visibility:visible;mso-wrap-style:square;mso-wrap-distance-left:9pt;mso-wrap-distance-top:0;mso-wrap-distance-right:9pt;mso-wrap-distance-bottom:0;mso-position-horizontal:absolute;mso-position-horizontal-relative:text;mso-position-vertical:absolute;mso-position-vertical-relative:text" o:gfxdata="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" strokecolor="#4579b8 [3044]">
+              <v:shape id="Elbow Connector 14" o:spid="_x0000_s1026" type="#_x0000_t34" style="position:absolute;margin-left:53.25pt;margin-top:8.8pt;width:219pt;height:162.75pt;flip:x y;z-index:251660288;visibility:visible;mso-wrap-style:square;mso-wrap-distance-left:9pt;mso-wrap-distance-top:0;mso-wrap-distance-right:9pt;mso-wrap-distance-bottom:0;mso-position-horizontal:absolute;mso-position-horizontal-relative:text;mso-position-vertical:absolute;mso-position-vertical-relative:text" o:gfxdata="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" strokecolor="#4579b8 [3044]">
                 <v:stroke endarrow="open"/>
               </v:shape>
             </w:pict>
@@ -264,7 +264,7 @@
         </w:numPr>
       </w:pPr>
       <w:r>
-        <w:t>Date</w:t>
+        <w:t>Description</w:t>
       </w:r>
     </w:p>
     <w:p>
@@ -276,7 +276,7 @@
         </w:numPr>
       </w:pPr>
       <w:r>
-        <w:t>Summary</w:t>
+        <w:t>Like Rating</w:t>
       </w:r>
     </w:p>
     <w:p>
@@ -288,118 +288,66 @@
         </w:numPr>
       </w:pPr>
       <w:r>
-        <w:t>Like Rating</w:t>
-      </w:r>
-    </w:p>
-    <w:p>
-      <w:pPr>
-        <w:pStyle w:val="ListParagraph"/>
-        <w:numPr>
-          <w:ilvl w:val="0"/>
-          <w:numId w:val="5"/>
-        </w:numPr>
+        <w:t>Dislike Rating</w:t>
+      </w:r>
+    </w:p>
+    <w:p>
+      <w:pPr>
+        <w:rPr>
+          <w:b/>
+          <w:bCs/>
+          <w:u w:val="single"/>
+        </w:rPr>
+      </w:pPr>
+      <w:r>
+        <w:rPr>
+          <w:b/>
+          <w:bCs/>
+          <w:u w:val="single"/>
+        </w:rPr>
+        <w:t>Dining</w:t>
+      </w:r>
+    </w:p>
+    <w:p>
+      <w:pPr>
+        <w:pStyle w:val="ListParagraph"/>
+        <w:numPr>
+          <w:ilvl w:val="0"/>
+          <w:numId w:val="6"/>
+        </w:numPr>
+        <w:rPr>
+          <w:color w:val="8064A2" w:themeColor="accent4"/>
+        </w:rPr>
       </w:pPr>
       <w:r>
         <w:rPr>
           <w:noProof/>
-          <w:color w:val="FF0000"/>
+          <w:color w:val="8064A2" w:themeColor="accent4"/>
         </w:rPr>
         <mc:AlternateContent>
           <mc:Choice Requires="wps">
             <w:drawing>
-              <wp:anchor distT="0" distB="0" distL="114300" distR="114300" simplePos="0" relativeHeight="251663360" behindDoc="0" locked="0" layoutInCell="1" allowOverlap="1" wp14:anchorId="6F59A403" wp14:editId="5CF60292">
+              <wp:anchor distT="0" distB="0" distL="114300" distR="114300" simplePos="0" relativeHeight="251661312" behindDoc="0" locked="0" layoutInCell="1" allowOverlap="1">
                 <wp:simplePos x="0" y="0"/>
                 <wp:positionH relativeFrom="column">
-                  <wp:posOffset>742950</wp:posOffset>
+                  <wp:posOffset>676275</wp:posOffset>
                 </wp:positionH>
                 <wp:positionV relativeFrom="paragraph">
-                  <wp:posOffset>122554</wp:posOffset>
+                  <wp:posOffset>91440</wp:posOffset>
                 </wp:positionV>
-                <wp:extent cx="2943225" cy="4371975"/>
-                <wp:effectExtent l="38100" t="0" r="9525" b="104775"/>
+                <wp:extent cx="2781300" cy="619125"/>
+                <wp:effectExtent l="38100" t="76200" r="19050" b="28575"/>
                 <wp:wrapNone/>
-                <wp:docPr id="5" name="Elbow Connector 5"/>
+                <wp:docPr id="15" name="Elbow Connector 15"/>
                 <wp:cNvGraphicFramePr/>
                 <a:graphic xmlns:a="http://schemas.openxmlformats.org/drawingml/2006/main">
                   <a:graphicData uri="http://schemas.microsoft.com/office/word/2010/wordprocessingShape">
                     <wps:wsp>
                       <wps:cNvCnPr/>
                       <wps:spPr>
-                        <a:xfrm flipH="1">
+                        <a:xfrm flipH="1" flipV="1">
                           <a:off x="0" y="0"/>
-                          <a:ext cx="2943225" cy="4371975"/>
-                        </a:xfrm>
-                        <a:prstGeom prst="bentConnector3">
-                          <a:avLst/>
-                        </a:prstGeom>
-                        <a:ln>
-                          <a:tailEnd type="arrow"/>
-                        </a:ln>
-                      </wps:spPr>
-                      <wps:style>
-                        <a:lnRef idx="1">
-                          <a:schemeClr val="accent1"/>
-                        </a:lnRef>
-                        <a:fillRef idx="0">
-                          <a:schemeClr val="accent1"/>
-                        </a:fillRef>
-                        <a:effectRef idx="0">
-                          <a:schemeClr val="accent1"/>
-                        </a:effectRef>
-                        <a:fontRef idx="minor">
-                          <a:schemeClr val="tx1"/>
-                        </a:fontRef>
-                      </wps:style>
-                      <wps:bodyPr/>
-                    </wps:wsp>
-                  </a:graphicData>
-                </a:graphic>
-                <wp14:sizeRelH relativeFrom="margin">
-                  <wp14:pctWidth>0</wp14:pctWidth>
-                </wp14:sizeRelH>
-                <wp14:sizeRelV relativeFrom="margin">
-                  <wp14:pctHeight>0</wp14:pctHeight>
-                </wp14:sizeRelV>
-              </wp:anchor>
-            </w:drawing>
-          </mc:Choice>
-          <mc:Fallback>
-            <w:pict>
-              <v:shape id="Elbow Connector 5" o:spid="_x0000_s1026" type="#_x0000_t34" style="position:absolute;margin-left:58.5pt;margin-top:9.65pt;width:231.75pt;height:344.25pt;flip:x;z-index:251663360;visibility:visible;mso-wrap-style:square;mso-width-percent:0;mso-height-percent:0;mso-wrap-distance-left:9pt;mso-wrap-distance-top:0;mso-wrap-distance-right:9pt;mso-wrap-distance-bottom:0;mso-position-horizontal:absolute;mso-position-horizontal-relative:text;mso-position-vertical:absolute;mso-position-vertical-relative:text;mso-width-percent:0;mso-height-percent:0;mso-width-relative:margin;mso-height-relative:margin" o:gfxdata="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" strokecolor="#4579b8 [3044]">
-                <v:stroke endarrow="open"/>
-              </v:shape>
-            </w:pict>
-          </mc:Fallback>
-        </mc:AlternateContent>
-      </w:r>
-      <w:r>
-        <w:rPr>
-          <w:noProof/>
-        </w:rPr>
-        <mc:AlternateContent>
-          <mc:Choice Requires="wps">
-            <w:drawing>
-              <wp:anchor distT="0" distB="0" distL="114300" distR="114300" simplePos="0" relativeHeight="251662336" behindDoc="0" locked="0" layoutInCell="1" allowOverlap="1" wp14:anchorId="358C00CF" wp14:editId="5707E375">
-                <wp:simplePos x="0" y="0"/>
-                <wp:positionH relativeFrom="column">
-                  <wp:posOffset>742950</wp:posOffset>
-                </wp:positionH>
-                <wp:positionV relativeFrom="paragraph">
-                  <wp:posOffset>122554</wp:posOffset>
-                </wp:positionV>
-                <wp:extent cx="2943225" cy="2314575"/>
-                <wp:effectExtent l="38100" t="0" r="9525" b="104775"/>
-                <wp:wrapNone/>
-                <wp:docPr id="4" name="Elbow Connector 4"/>
-                <wp:cNvGraphicFramePr/>
-                <a:graphic xmlns:a="http://schemas.openxmlformats.org/drawingml/2006/main">
-                  <a:graphicData uri="http://schemas.microsoft.com/office/word/2010/wordprocessingShape">
-                    <wps:wsp>
-                      <wps:cNvCnPr/>
-                      <wps:spPr>
-                        <a:xfrm flipH="1">
-                          <a:off x="0" y="0"/>
-                          <a:ext cx="2943225" cy="2314575"/>
+                          <a:ext cx="2781300" cy="619125"/>
                         </a:xfrm>
                         <a:prstGeom prst="bentConnector3">
                           <a:avLst/>
@@ -431,7 +379,7 @@
           </mc:Choice>
           <mc:Fallback>
             <w:pict>
-              <v:shape id="Elbow Connector 4" o:spid="_x0000_s1026" type="#_x0000_t34" style="position:absolute;margin-left:58.5pt;margin-top:9.65pt;width:231.75pt;height:182.25pt;flip:x;z-index:251662336;visibility:visible;mso-wrap-style:square;mso-wrap-distance-left:9pt;mso-wrap-distance-top:0;mso-wrap-distance-right:9pt;mso-wrap-distance-bottom:0;mso-position-horizontal:absolute;mso-position-horizontal-relative:text;mso-position-vertical:absolute;mso-position-vertical-relative:text" o:gfxdata="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" strokecolor="#4579b8 [3044]">
+              <v:shape id="Elbow Connector 15" o:spid="_x0000_s1026" type="#_x0000_t34" style="position:absolute;margin-left:53.25pt;margin-top:7.2pt;width:219pt;height:48.75pt;flip:x y;z-index:251661312;visibility:visible;mso-wrap-style:square;mso-wrap-distance-left:9pt;mso-wrap-distance-top:0;mso-wrap-distance-right:9pt;mso-wrap-distance-bottom:0;mso-position-horizontal:absolute;mso-position-horizontal-relative:text;mso-position-vertical:absolute;mso-position-vertical-relative:text" o:gfxdata="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" strokecolor="#4579b8 [3044]">
                 <v:stroke endarrow="open"/>
               </v:shape>
             </w:pict>
@@ -440,23 +388,65 @@
       </w:r>
       <w:r>
         <w:rPr>
+          <w:color w:val="8064A2" w:themeColor="accent4"/>
+        </w:rPr>
+        <w:t>_id</w:t>
+      </w:r>
+    </w:p>
+    <w:p>
+      <w:pPr>
+        <w:pStyle w:val="ListParagraph"/>
+        <w:numPr>
+          <w:ilvl w:val="0"/>
+          <w:numId w:val="6"/>
+        </w:numPr>
+      </w:pPr>
+      <w:r>
+        <w:t>Name</w:t>
+      </w:r>
+    </w:p>
+    <w:p>
+      <w:pPr>
+        <w:pStyle w:val="ListParagraph"/>
+        <w:numPr>
+          <w:ilvl w:val="0"/>
+          <w:numId w:val="6"/>
+        </w:numPr>
+      </w:pPr>
+      <w:r>
+        <w:t>Description</w:t>
+      </w:r>
+      <w:r>
+        <w:t xml:space="preserve"> of meals</w:t>
+      </w:r>
+    </w:p>
+    <w:p>
+      <w:pPr>
+        <w:pStyle w:val="ListParagraph"/>
+        <w:numPr>
+          <w:ilvl w:val="0"/>
+          <w:numId w:val="6"/>
+        </w:numPr>
+      </w:pPr>
+      <w:r>
+        <w:rPr>
           <w:noProof/>
         </w:rPr>
         <mc:AlternateContent>
           <mc:Choice Requires="wps">
             <w:drawing>
-              <wp:anchor distT="0" distB="0" distL="114300" distR="114300" simplePos="0" relativeHeight="251661312" behindDoc="0" locked="0" layoutInCell="1" allowOverlap="1" wp14:anchorId="64ADECAC" wp14:editId="7F5D7545">
+              <wp:anchor distT="0" distB="0" distL="114300" distR="114300" simplePos="0" relativeHeight="251662336" behindDoc="0" locked="0" layoutInCell="1" allowOverlap="1">
                 <wp:simplePos x="0" y="0"/>
                 <wp:positionH relativeFrom="column">
                   <wp:posOffset>676275</wp:posOffset>
                 </wp:positionH>
                 <wp:positionV relativeFrom="paragraph">
-                  <wp:posOffset>122555</wp:posOffset>
+                  <wp:posOffset>99695</wp:posOffset>
                 </wp:positionV>
-                <wp:extent cx="2914650" cy="581025"/>
+                <wp:extent cx="2781300" cy="866775"/>
                 <wp:effectExtent l="38100" t="0" r="19050" b="104775"/>
                 <wp:wrapNone/>
-                <wp:docPr id="3" name="Elbow Connector 3"/>
+                <wp:docPr id="16" name="Elbow Connector 16"/>
                 <wp:cNvGraphicFramePr/>
                 <a:graphic xmlns:a="http://schemas.openxmlformats.org/drawingml/2006/main">
                   <a:graphicData uri="http://schemas.microsoft.com/office/word/2010/wordprocessingShape">
@@ -465,11 +455,290 @@
                       <wps:spPr>
                         <a:xfrm flipH="1">
                           <a:off x="0" y="0"/>
-                          <a:ext cx="2914650" cy="581025"/>
+                          <a:ext cx="2781300" cy="866775"/>
+                        </a:xfrm>
+                        <a:prstGeom prst="bentConnector3">
+                          <a:avLst/>
+                        </a:prstGeom>
+                        <a:ln>
+                          <a:tailEnd type="arrow"/>
+                        </a:ln>
+                      </wps:spPr>
+                      <wps:style>
+                        <a:lnRef idx="1">
+                          <a:schemeClr val="accent1"/>
+                        </a:lnRef>
+                        <a:fillRef idx="0">
+                          <a:schemeClr val="accent1"/>
+                        </a:fillRef>
+                        <a:effectRef idx="0">
+                          <a:schemeClr val="accent1"/>
+                        </a:effectRef>
+                        <a:fontRef idx="minor">
+                          <a:schemeClr val="tx1"/>
+                        </a:fontRef>
+                      </wps:style>
+                      <wps:bodyPr/>
+                    </wps:wsp>
+                  </a:graphicData>
+                </a:graphic>
+              </wp:anchor>
+            </w:drawing>
+          </mc:Choice>
+          <mc:Fallback>
+            <w:pict>
+              <v:shape id="Elbow Connector 16" o:spid="_x0000_s1026" type="#_x0000_t34" style="position:absolute;margin-left:53.25pt;margin-top:7.85pt;width:219pt;height:68.25pt;flip:x;z-index:251662336;visibility:visible;mso-wrap-style:square;mso-wrap-distance-left:9pt;mso-wrap-distance-top:0;mso-wrap-distance-right:9pt;mso-wrap-distance-bottom:0;mso-position-horizontal:absolute;mso-position-horizontal-relative:text;mso-position-vertical:absolute;mso-position-vertical-relative:text" o:gfxdata="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" strokecolor="#4579b8 [3044]">
+                <v:stroke endarrow="open"/>
+              </v:shape>
+            </w:pict>
+          </mc:Fallback>
+        </mc:AlternateContent>
+      </w:r>
+      <w:r>
+        <w:t>Like Rating</w:t>
+      </w:r>
+    </w:p>
+    <w:p>
+      <w:pPr>
+        <w:pStyle w:val="ListParagraph"/>
+        <w:numPr>
+          <w:ilvl w:val="0"/>
+          <w:numId w:val="6"/>
+        </w:numPr>
+      </w:pPr>
+      <w:r>
+        <w:t>Dislike Rating</w:t>
+      </w:r>
+    </w:p>
+    <w:p>
+      <w:pPr>
+        <w:rPr>
+          <w:b/>
+          <w:bCs/>
+          <w:u w:val="single"/>
+        </w:rPr>
+      </w:pPr>
+      <w:r>
+        <w:rPr>
+          <w:b/>
+          <w:bCs/>
+          <w:u w:val="single"/>
+        </w:rPr>
+        <w:t>Classes</w:t>
+      </w:r>
+    </w:p>
+    <w:p>
+      <w:pPr>
+        <w:pStyle w:val="ListParagraph"/>
+        <w:numPr>
+          <w:ilvl w:val="0"/>
+          <w:numId w:val="7"/>
+        </w:numPr>
+        <w:rPr>
+          <w:color w:val="8064A2" w:themeColor="accent4"/>
+        </w:rPr>
+      </w:pPr>
+      <w:r>
+        <w:rPr>
+          <w:color w:val="8064A2" w:themeColor="accent4"/>
+        </w:rPr>
+        <w:t>_id</w:t>
+      </w:r>
+    </w:p>
+    <w:p>
+      <w:pPr>
+        <w:pStyle w:val="ListParagraph"/>
+        <w:numPr>
+          <w:ilvl w:val="0"/>
+          <w:numId w:val="7"/>
+        </w:numPr>
+      </w:pPr>
+      <w:r>
+        <w:t>Name</w:t>
+      </w:r>
+    </w:p>
+    <w:p>
+      <w:pPr>
+        <w:pStyle w:val="ListParagraph"/>
+        <w:numPr>
+          <w:ilvl w:val="0"/>
+          <w:numId w:val="7"/>
+        </w:numPr>
+      </w:pPr>
+      <w:r>
+        <w:t>Description</w:t>
+      </w:r>
+      <w:r>
+        <w:t xml:space="preserve"> </w:t>
+      </w:r>
+    </w:p>
+    <w:p>
+      <w:pPr>
+        <w:pStyle w:val="ListParagraph"/>
+        <w:numPr>
+          <w:ilvl w:val="0"/>
+          <w:numId w:val="10"/>
+        </w:numPr>
+      </w:pPr>
+      <w:r>
+        <w:t>Like Rating</w:t>
+      </w:r>
+    </w:p>
+    <w:p>
+      <w:pPr>
+        <w:pStyle w:val="ListParagraph"/>
+        <w:numPr>
+          <w:ilvl w:val="0"/>
+          <w:numId w:val="10"/>
+        </w:numPr>
+      </w:pPr>
+      <w:r>
+        <w:t>Dislike Rating</w:t>
+      </w:r>
+    </w:p>
+    <w:p>
+      <w:pPr>
+        <w:rPr>
+          <w:b/>
+          <w:bCs/>
+          <w:u w:val="single"/>
+        </w:rPr>
+      </w:pPr>
+    </w:p>
+    <w:p>
+      <w:pPr>
+        <w:rPr>
+          <w:b/>
+          <w:bCs/>
+          <w:u w:val="single"/>
+        </w:rPr>
+      </w:pPr>
+    </w:p>
+    <w:p>
+      <w:pPr>
+        <w:rPr>
+          <w:b/>
+          <w:bCs/>
+          <w:u w:val="single"/>
+        </w:rPr>
+      </w:pPr>
+    </w:p>
+    <w:p>
+      <w:pPr>
+        <w:rPr>
+          <w:b/>
+          <w:bCs/>
+          <w:u w:val="single"/>
+        </w:rPr>
+      </w:pPr>
+    </w:p>
+    <w:p>
+      <w:pPr>
+        <w:rPr>
+          <w:b/>
+          <w:bCs/>
+          <w:u w:val="single"/>
+        </w:rPr>
+      </w:pPr>
+    </w:p>
+    <w:p>
+      <w:pPr>
+        <w:rPr>
+          <w:b/>
+          <w:bCs/>
+          <w:u w:val="single"/>
+        </w:rPr>
+      </w:pPr>
+    </w:p>
+    <w:p>
+      <w:pPr>
+        <w:rPr>
+          <w:b/>
+          <w:bCs/>
+          <w:u w:val="single"/>
+        </w:rPr>
+      </w:pPr>
+    </w:p>
+    <w:p>
+      <w:pPr>
+        <w:rPr>
+          <w:b/>
+          <w:bCs/>
+          <w:u w:val="single"/>
+        </w:rPr>
+      </w:pPr>
+    </w:p>
+    <w:p>
+      <w:pPr>
+        <w:rPr>
+          <w:b/>
+          <w:bCs/>
+          <w:u w:val="single"/>
+        </w:rPr>
+      </w:pPr>
+    </w:p>
+    <w:p>
+      <w:pPr>
+        <w:rPr>
+          <w:b/>
+          <w:bCs/>
+          <w:u w:val="single"/>
+        </w:rPr>
+      </w:pPr>
+      <w:r>
+        <w:rPr>
+          <w:b/>
+          <w:bCs/>
+          <w:u w:val="single"/>
+        </w:rPr>
+        <w:lastRenderedPageBreak/>
+        <w:t>Dorms</w:t>
+      </w:r>
+    </w:p>
+    <w:p>
+      <w:pPr>
+        <w:pStyle w:val="ListParagraph"/>
+        <w:numPr>
+          <w:ilvl w:val="0"/>
+          <w:numId w:val="8"/>
+        </w:numPr>
+        <w:rPr>
+          <w:color w:val="8064A2" w:themeColor="accent4"/>
+        </w:rPr>
+      </w:pPr>
+      <w:r>
+        <w:rPr>
+          <w:noProof/>
+          <w:color w:val="8064A2" w:themeColor="accent4"/>
+        </w:rPr>
+        <mc:AlternateContent>
+          <mc:Choice Requires="wps">
+            <w:drawing>
+              <wp:anchor distT="0" distB="0" distL="114300" distR="114300" simplePos="0" relativeHeight="251663360" behindDoc="0" locked="0" layoutInCell="1" allowOverlap="1">
+                <wp:simplePos x="0" y="0"/>
+                <wp:positionH relativeFrom="column">
+                  <wp:posOffset>676275</wp:posOffset>
+                </wp:positionH>
+                <wp:positionV relativeFrom="paragraph">
+                  <wp:posOffset>95885</wp:posOffset>
+                </wp:positionV>
+                <wp:extent cx="609600" cy="3143250"/>
+                <wp:effectExtent l="38100" t="76200" r="876300" b="19050"/>
+                <wp:wrapNone/>
+                <wp:docPr id="17" name="Elbow Connector 17"/>
+                <wp:cNvGraphicFramePr/>
+                <a:graphic xmlns:a="http://schemas.openxmlformats.org/drawingml/2006/main">
+                  <a:graphicData uri="http://schemas.microsoft.com/office/word/2010/wordprocessingShape">
+                    <wps:wsp>
+                      <wps:cNvCnPr/>
+                      <wps:spPr>
+                        <a:xfrm flipH="1" flipV="1">
+                          <a:off x="0" y="0"/>
+                          <a:ext cx="609600" cy="3143250"/>
                         </a:xfrm>
                         <a:prstGeom prst="bentConnector3">
                           <a:avLst>
-                            <a:gd name="adj1" fmla="val 47386"/>
+                            <a:gd name="adj1" fmla="val -139063"/>
                           </a:avLst>
                         </a:prstGeom>
                         <a:ln>
@@ -499,7 +768,7 @@
           </mc:Choice>
           <mc:Fallback>
             <w:pict>
-              <v:shape id="Elbow Connector 3" o:spid="_x0000_s1026" type="#_x0000_t34" style="position:absolute;margin-left:53.25pt;margin-top:9.65pt;width:229.5pt;height:45.75pt;flip:x;z-index:251661312;visibility:visible;mso-wrap-style:square;mso-wrap-distance-left:9pt;mso-wrap-distance-top:0;mso-wrap-distance-right:9pt;mso-wrap-distance-bottom:0;mso-position-horizontal:absolute;mso-position-horizontal-relative:text;mso-position-vertical:absolute;mso-position-vertical-relative:text" o:gfxdata="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" adj="10235" strokecolor="#4579b8 [3044]">
+              <v:shape id="Elbow Connector 17" o:spid="_x0000_s1026" type="#_x0000_t34" style="position:absolute;margin-left:53.25pt;margin-top:7.55pt;width:48pt;height:247.5pt;flip:x y;z-index:251663360;visibility:visible;mso-wrap-style:square;mso-wrap-distance-left:9pt;mso-wrap-distance-top:0;mso-wrap-distance-right:9pt;mso-wrap-distance-bottom:0;mso-position-horizontal:absolute;mso-position-horizontal-relative:text;mso-position-vertical:absolute;mso-position-vertical-relative:text" o:gfxdata="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" adj="-30038" strokecolor="#4579b8 [3044]">
                 <v:stroke endarrow="open"/>
               </v:shape>
             </w:pict>
@@ -507,6 +776,57 @@
         </mc:AlternateContent>
       </w:r>
       <w:r>
+        <w:rPr>
+          <w:color w:val="8064A2" w:themeColor="accent4"/>
+        </w:rPr>
+        <w:t>_id</w:t>
+      </w:r>
+    </w:p>
+    <w:p>
+      <w:pPr>
+        <w:pStyle w:val="ListParagraph"/>
+        <w:numPr>
+          <w:ilvl w:val="0"/>
+          <w:numId w:val="8"/>
+        </w:numPr>
+      </w:pPr>
+      <w:r>
+        <w:t>Name</w:t>
+      </w:r>
+    </w:p>
+    <w:p>
+      <w:pPr>
+        <w:pStyle w:val="ListParagraph"/>
+        <w:numPr>
+          <w:ilvl w:val="0"/>
+          <w:numId w:val="8"/>
+        </w:numPr>
+      </w:pPr>
+      <w:r>
+        <w:t>Type</w:t>
+      </w:r>
+    </w:p>
+    <w:p>
+      <w:pPr>
+        <w:pStyle w:val="ListParagraph"/>
+        <w:numPr>
+          <w:ilvl w:val="0"/>
+          <w:numId w:val="8"/>
+        </w:numPr>
+      </w:pPr>
+      <w:r>
+        <w:t>Like Rating</w:t>
+      </w:r>
+    </w:p>
+    <w:p>
+      <w:pPr>
+        <w:pStyle w:val="ListParagraph"/>
+        <w:numPr>
+          <w:ilvl w:val="0"/>
+          <w:numId w:val="8"/>
+        </w:numPr>
+      </w:pPr>
+      <w:r>
         <w:t>Dislike Rating</w:t>
       </w:r>
     </w:p>
@@ -524,322 +844,6 @@
           <w:bCs/>
           <w:u w:val="single"/>
         </w:rPr>
-        <w:t>Dining</w:t>
-      </w:r>
-    </w:p>
-    <w:p>
-      <w:pPr>
-        <w:pStyle w:val="ListParagraph"/>
-        <w:numPr>
-          <w:ilvl w:val="0"/>
-          <w:numId w:val="6"/>
-        </w:numPr>
-        <w:rPr>
-          <w:color w:val="8064A2" w:themeColor="accent4"/>
-        </w:rPr>
-      </w:pPr>
-      <w:r>
-        <w:rPr>
-          <w:color w:val="8064A2" w:themeColor="accent4"/>
-        </w:rPr>
-        <w:t>_id</w:t>
-      </w:r>
-    </w:p>
-    <w:p>
-      <w:pPr>
-        <w:pStyle w:val="ListParagraph"/>
-        <w:numPr>
-          <w:ilvl w:val="0"/>
-          <w:numId w:val="6"/>
-        </w:numPr>
-      </w:pPr>
-      <w:r>
-        <w:t>Name</w:t>
-      </w:r>
-    </w:p>
-    <w:p>
-      <w:pPr>
-        <w:pStyle w:val="ListParagraph"/>
-        <w:numPr>
-          <w:ilvl w:val="0"/>
-          <w:numId w:val="6"/>
-        </w:numPr>
-      </w:pPr>
-      <w:r>
-        <w:t>Location</w:t>
-      </w:r>
-    </w:p>
-    <w:p>
-      <w:pPr>
-        <w:pStyle w:val="ListParagraph"/>
-        <w:numPr>
-          <w:ilvl w:val="0"/>
-          <w:numId w:val="6"/>
-        </w:numPr>
-      </w:pPr>
-      <w:r>
-        <w:t>Summary of meals</w:t>
-      </w:r>
-    </w:p>
-    <w:p>
-      <w:pPr>
-        <w:pStyle w:val="ListParagraph"/>
-        <w:numPr>
-          <w:ilvl w:val="0"/>
-          <w:numId w:val="6"/>
-        </w:numPr>
-      </w:pPr>
-      <w:r>
-        <w:t>Like Rating</w:t>
-      </w:r>
-    </w:p>
-    <w:p>
-      <w:pPr>
-        <w:pStyle w:val="ListParagraph"/>
-        <w:numPr>
-          <w:ilvl w:val="0"/>
-          <w:numId w:val="6"/>
-        </w:numPr>
-      </w:pPr>
-      <w:r>
-        <w:t>Dislike Rating</w:t>
-      </w:r>
-    </w:p>
-    <w:p>
-      <w:pPr>
-        <w:rPr>
-          <w:b/>
-          <w:bCs/>
-          <w:u w:val="single"/>
-        </w:rPr>
-      </w:pPr>
-      <w:r>
-        <w:rPr>
-          <w:b/>
-          <w:bCs/>
-          <w:u w:val="single"/>
-        </w:rPr>
-        <w:t>Classes</w:t>
-      </w:r>
-    </w:p>
-    <w:p>
-      <w:pPr>
-        <w:pStyle w:val="ListParagraph"/>
-        <w:numPr>
-          <w:ilvl w:val="0"/>
-          <w:numId w:val="7"/>
-        </w:numPr>
-        <w:rPr>
-          <w:color w:val="8064A2" w:themeColor="accent4"/>
-        </w:rPr>
-      </w:pPr>
-      <w:r>
-        <w:rPr>
-          <w:color w:val="8064A2" w:themeColor="accent4"/>
-        </w:rPr>
-        <w:t>_id</w:t>
-      </w:r>
-    </w:p>
-    <w:p>
-      <w:pPr>
-        <w:pStyle w:val="ListParagraph"/>
-        <w:numPr>
-          <w:ilvl w:val="0"/>
-          <w:numId w:val="7"/>
-        </w:numPr>
-      </w:pPr>
-      <w:r>
-        <w:t>Name</w:t>
-      </w:r>
-    </w:p>
-    <w:p>
-      <w:pPr>
-        <w:pStyle w:val="ListParagraph"/>
-        <w:numPr>
-          <w:ilvl w:val="0"/>
-          <w:numId w:val="7"/>
-        </w:numPr>
-      </w:pPr>
-      <w:r>
-        <w:t>Professor</w:t>
-      </w:r>
-      <w:r>
-        <w:t>(s)</w:t>
-      </w:r>
-    </w:p>
-    <w:p>
-      <w:pPr>
-        <w:pStyle w:val="ListParagraph"/>
-        <w:numPr>
-          <w:ilvl w:val="0"/>
-          <w:numId w:val="7"/>
-        </w:numPr>
-      </w:pPr>
-      <w:r>
-        <w:t>Prerequisites</w:t>
-      </w:r>
-    </w:p>
-    <w:p>
-      <w:pPr>
-        <w:pStyle w:val="ListParagraph"/>
-        <w:numPr>
-          <w:ilvl w:val="0"/>
-          <w:numId w:val="7"/>
-        </w:numPr>
-      </w:pPr>
-      <w:r>
-        <w:t>Graduation requirements</w:t>
-      </w:r>
-    </w:p>
-    <w:p>
-      <w:pPr>
-        <w:pStyle w:val="ListParagraph"/>
-        <w:numPr>
-          <w:ilvl w:val="0"/>
-          <w:numId w:val="10"/>
-        </w:numPr>
-      </w:pPr>
-      <w:r>
-        <w:t>Week-Schedule</w:t>
-      </w:r>
-      <w:r>
-        <w:t xml:space="preserve"> </w:t>
-      </w:r>
-    </w:p>
-    <w:p>
-      <w:pPr>
-        <w:pStyle w:val="ListParagraph"/>
-        <w:numPr>
-          <w:ilvl w:val="0"/>
-          <w:numId w:val="10"/>
-        </w:numPr>
-      </w:pPr>
-      <w:r>
-        <w:t>Like Rating</w:t>
-      </w:r>
-    </w:p>
-    <w:p>
-      <w:pPr>
-        <w:pStyle w:val="ListParagraph"/>
-        <w:numPr>
-          <w:ilvl w:val="0"/>
-          <w:numId w:val="10"/>
-        </w:numPr>
-      </w:pPr>
-      <w:r>
-        <w:t>Dislike Rating</w:t>
-      </w:r>
-    </w:p>
-    <w:p>
-      <w:pPr>
-        <w:rPr>
-          <w:b/>
-          <w:bCs/>
-          <w:u w:val="single"/>
-        </w:rPr>
-      </w:pPr>
-      <w:r>
-        <w:rPr>
-          <w:b/>
-          <w:bCs/>
-          <w:u w:val="single"/>
-        </w:rPr>
-        <w:t>Dorms</w:t>
-      </w:r>
-    </w:p>
-    <w:p>
-      <w:pPr>
-        <w:pStyle w:val="ListParagraph"/>
-        <w:numPr>
-          <w:ilvl w:val="0"/>
-          <w:numId w:val="8"/>
-        </w:numPr>
-        <w:rPr>
-          <w:color w:val="8064A2" w:themeColor="accent4"/>
-        </w:rPr>
-      </w:pPr>
-      <w:r>
-        <w:rPr>
-          <w:color w:val="8064A2" w:themeColor="accent4"/>
-        </w:rPr>
-        <w:t>_id</w:t>
-      </w:r>
-    </w:p>
-    <w:p>
-      <w:pPr>
-        <w:pStyle w:val="ListParagraph"/>
-        <w:numPr>
-          <w:ilvl w:val="0"/>
-          <w:numId w:val="8"/>
-        </w:numPr>
-      </w:pPr>
-      <w:r>
-        <w:t>Name</w:t>
-      </w:r>
-    </w:p>
-    <w:p>
-      <w:pPr>
-        <w:pStyle w:val="ListParagraph"/>
-        <w:numPr>
-          <w:ilvl w:val="0"/>
-          <w:numId w:val="8"/>
-        </w:numPr>
-      </w:pPr>
-      <w:r>
-        <w:t>Building</w:t>
-      </w:r>
-    </w:p>
-    <w:p>
-      <w:pPr>
-        <w:pStyle w:val="ListParagraph"/>
-        <w:numPr>
-          <w:ilvl w:val="0"/>
-          <w:numId w:val="8"/>
-        </w:numPr>
-      </w:pPr>
-      <w:r>
-        <w:t>Class-year eligibility</w:t>
-      </w:r>
-    </w:p>
-    <w:p>
-      <w:pPr>
-        <w:pStyle w:val="ListParagraph"/>
-        <w:numPr>
-          <w:ilvl w:val="0"/>
-          <w:numId w:val="8"/>
-        </w:numPr>
-      </w:pPr>
-      <w:r>
-        <w:t>Like Rating</w:t>
-      </w:r>
-    </w:p>
-    <w:p>
-      <w:pPr>
-        <w:pStyle w:val="ListParagraph"/>
-        <w:numPr>
-          <w:ilvl w:val="0"/>
-          <w:numId w:val="8"/>
-        </w:numPr>
-      </w:pPr>
-      <w:r>
-        <w:t>Dislike Rating</w:t>
-      </w:r>
-    </w:p>
-    <w:p>
-      <w:pPr>
-        <w:rPr>
-          <w:b/>
-          <w:bCs/>
-          <w:u w:val="single"/>
-        </w:rPr>
-      </w:pPr>
-      <w:r>
-        <w:rPr>
-          <w:b/>
-          <w:bCs/>
-          <w:u w:val="single"/>
-        </w:rPr>
-        <w:lastRenderedPageBreak/>
         <w:t>Academic Buildings</w:t>
       </w:r>
     </w:p>
@@ -865,18 +869,18 @@
         <mc:AlternateContent>
           <mc:Choice Requires="wps">
             <w:drawing>
-              <wp:anchor distT="0" distB="0" distL="114300" distR="114300" simplePos="0" relativeHeight="251659264" behindDoc="0" locked="0" layoutInCell="1" allowOverlap="1" wp14:anchorId="40BC4976" wp14:editId="125B186D">
+              <wp:anchor distT="0" distB="0" distL="114300" distR="114300" simplePos="0" relativeHeight="251664384" behindDoc="0" locked="0" layoutInCell="1" allowOverlap="1">
                 <wp:simplePos x="0" y="0"/>
                 <wp:positionH relativeFrom="column">
-                  <wp:posOffset>809625</wp:posOffset>
+                  <wp:posOffset>676275</wp:posOffset>
                 </wp:positionH>
                 <wp:positionV relativeFrom="paragraph">
-                  <wp:posOffset>57785</wp:posOffset>
+                  <wp:posOffset>104775</wp:posOffset>
                 </wp:positionV>
-                <wp:extent cx="485775" cy="2095500"/>
-                <wp:effectExtent l="38100" t="76200" r="904875" b="19050"/>
+                <wp:extent cx="609600" cy="1666875"/>
+                <wp:effectExtent l="38100" t="76200" r="876300" b="28575"/>
                 <wp:wrapNone/>
-                <wp:docPr id="1" name="Elbow Connector 1"/>
+                <wp:docPr id="18" name="Elbow Connector 18"/>
                 <wp:cNvGraphicFramePr/>
                 <a:graphic xmlns:a="http://schemas.openxmlformats.org/drawingml/2006/main">
                   <a:graphicData uri="http://schemas.microsoft.com/office/word/2010/wordprocessingShape">
@@ -885,11 +889,11 @@
                       <wps:spPr>
                         <a:xfrm flipH="1" flipV="1">
                           <a:off x="0" y="0"/>
-                          <a:ext cx="485775" cy="2095500"/>
+                          <a:ext cx="609600" cy="1666875"/>
                         </a:xfrm>
                         <a:prstGeom prst="bentConnector3">
                           <a:avLst>
-                            <a:gd name="adj1" fmla="val -181373"/>
+                            <a:gd name="adj1" fmla="val -139063"/>
                           </a:avLst>
                         </a:prstGeom>
                         <a:ln>
@@ -914,18 +918,12 @@
                     </wps:wsp>
                   </a:graphicData>
                 </a:graphic>
-                <wp14:sizeRelH relativeFrom="margin">
-                  <wp14:pctWidth>0</wp14:pctWidth>
-                </wp14:sizeRelH>
-                <wp14:sizeRelV relativeFrom="margin">
-                  <wp14:pctHeight>0</wp14:pctHeight>
-                </wp14:sizeRelV>
               </wp:anchor>
             </w:drawing>
           </mc:Choice>
           <mc:Fallback>
             <w:pict>
-              <v:shape id="Elbow Connector 1" o:spid="_x0000_s1026" type="#_x0000_t34" style="position:absolute;margin-left:63.75pt;margin-top:4.55pt;width:38.25pt;height:165pt;flip:x y;z-index:251659264;visibility:visible;mso-wrap-style:square;mso-width-percent:0;mso-height-percent:0;mso-wrap-distance-left:9pt;mso-wrap-distance-top:0;mso-wrap-distance-right:9pt;mso-wrap-distance-bottom:0;mso-position-horizontal:absolute;mso-position-horizontal-relative:text;mso-position-vertical:absolute;mso-position-vertical-relative:text;mso-width-percent:0;mso-height-percent:0;mso-width-relative:margin;mso-height-relative:margin" o:gfxdata="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" adj="-39177" strokecolor="#4579b8 [3044]">
+              <v:shape id="Elbow Connector 18" o:spid="_x0000_s1026" type="#_x0000_t34" style="position:absolute;margin-left:53.25pt;margin-top:8.25pt;width:48pt;height:131.25pt;flip:x y;z-index:251664384;visibility:visible;mso-wrap-style:square;mso-wrap-distance-left:9pt;mso-wrap-distance-top:0;mso-wrap-distance-right:9pt;mso-wrap-distance-bottom:0;mso-position-horizontal:absolute;mso-position-horizontal-relative:text;mso-position-vertical:absolute;mso-position-vertical-relative:text" o:gfxdata="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" adj="-30038" strokecolor="#4579b8 [3044]">
                 <v:stroke endarrow="open"/>
               </v:shape>
             </w:pict>
@@ -963,6 +961,18 @@
           <w:ilvl w:val="0"/>
           <w:numId w:val="9"/>
         </w:numPr>
+      </w:pPr>
+      <w:r>
+        <w:t>Like Rating</w:t>
+      </w:r>
+    </w:p>
+    <w:p>
+      <w:pPr>
+        <w:pStyle w:val="ListParagraph"/>
+        <w:numPr>
+          <w:ilvl w:val="0"/>
+          <w:numId w:val="9"/>
+        </w:numPr>
         <w:rPr>
           <w:b/>
           <w:bCs/>
@@ -970,16 +980,11 @@
         </w:rPr>
       </w:pPr>
       <w:r>
-        <w:t>Location</w:t>
-      </w:r>
-    </w:p>
-    <w:p>
-      <w:pPr>
-        <w:pStyle w:val="ListParagraph"/>
-        <w:numPr>
-          <w:ilvl w:val="0"/>
-          <w:numId w:val="9"/>
-        </w:numPr>
+        <w:t>Dislike Rating</w:t>
+      </w:r>
+    </w:p>
+    <w:p>
+      <w:pPr>
         <w:rPr>
           <w:b/>
           <w:bCs/>
@@ -987,52 +992,11 @@
         </w:rPr>
       </w:pPr>
       <w:r>
-        <w:t>Famous study locations</w:t>
-      </w:r>
-    </w:p>
-    <w:p>
-      <w:pPr>
-        <w:pStyle w:val="ListParagraph"/>
-        <w:numPr>
-          <w:ilvl w:val="0"/>
-          <w:numId w:val="9"/>
-        </w:numPr>
-      </w:pPr>
-      <w:r>
-        <w:t>Like Rating</w:t>
-      </w:r>
-    </w:p>
-    <w:p>
-      <w:pPr>
-        <w:pStyle w:val="ListParagraph"/>
-        <w:numPr>
-          <w:ilvl w:val="0"/>
-          <w:numId w:val="9"/>
-        </w:numPr>
         <w:rPr>
           <w:b/>
           <w:bCs/>
           <w:u w:val="single"/>
         </w:rPr>
-      </w:pPr>
-      <w:r>
-        <w:t>Dislike Rating</w:t>
-      </w:r>
-    </w:p>
-    <w:p>
-      <w:pPr>
-        <w:rPr>
-          <w:b/>
-          <w:bCs/>
-          <w:u w:val="single"/>
-        </w:rPr>
-      </w:pPr>
-      <w:r>
-        <w:rPr>
-          <w:b/>
-          <w:bCs/>
-          <w:u w:val="single"/>
-        </w:rPr>
         <w:t>Comments</w:t>
       </w:r>
     </w:p>
@@ -1065,6 +1029,8 @@
         </w:rPr>
         <w:t>User(_id)</w:t>
       </w:r>
+      <w:bookmarkStart w:id="0" w:name="_GoBack"/>
+      <w:bookmarkEnd w:id="0"/>
     </w:p>
     <w:p>
       <w:pPr>
@@ -1081,13 +1047,7 @@
         <w:rPr>
           <w:color w:val="8064A2" w:themeColor="accent4"/>
         </w:rPr>
-        <w:t>Category</w:t>
-      </w:r>
-      <w:r>
-        <w:rPr>
-          <w:color w:val="8064A2" w:themeColor="accent4"/>
-        </w:rPr>
-        <w:t>(_id)</w:t>
+        <w:t>Category(_id)</w:t>
       </w:r>
     </w:p>
     <w:p>
@@ -1100,6 +1060,18 @@
       </w:pPr>
       <w:r>
         <w:t>Content</w:t>
+      </w:r>
+    </w:p>
+    <w:p>
+      <w:pPr>
+        <w:pStyle w:val="ListParagraph"/>
+        <w:numPr>
+          <w:ilvl w:val="0"/>
+          <w:numId w:val="10"/>
+        </w:numPr>
+      </w:pPr>
+      <w:r>
+        <w:t>Date</w:t>
       </w:r>
     </w:p>
     <w:p/>
@@ -1108,8 +1080,6 @@
       <w:r>
         <w:t>Authors: Kirby, Karen, Sarah, Thomas</w:t>
       </w:r>
-      <w:bookmarkStart w:id="0" w:name="_GoBack"/>
-      <w:bookmarkEnd w:id="0"/>
     </w:p>
     <w:sectPr>
       <w:pgSz w:w="12240" w:h="15840"/>
@@ -2944,4 +2914,16 @@
   <a:objectDefaults/>
   <a:extraClrSchemeLst/>
 </a:theme>
+</file>
+
+<file path=customXml/item1.xml><?xml version="1.0" encoding="utf-8"?>
+<b:Sources xmlns:b="http://schemas.openxmlformats.org/officeDocument/2006/bibliography" xmlns="http://schemas.openxmlformats.org/officeDocument/2006/bibliography" SelectedStyle="\APA.XSL" StyleName="APA"/>
+</file>
+
+<file path=customXml/itemProps1.xml><?xml version="1.0" encoding="utf-8"?>
+<ds:datastoreItem xmlns:ds="http://schemas.openxmlformats.org/officeDocument/2006/customXml" ds:itemID="{E408EF85-C30F-45A8-B773-DDF40BF46702}">
+  <ds:schemaRefs>
+    <ds:schemaRef ds:uri="http://schemas.openxmlformats.org/officeDocument/2006/bibliography"/>
+  </ds:schemaRefs>
+</ds:datastoreItem>
 </file>
</xml_diff>